<commit_message>
Inclusão nome dos integrantes
</commit_message>
<xml_diff>
--- a/Entrega I - Relatório.docx
+++ b/Entrega I - Relatório.docx
@@ -144,15 +144,6 @@
           <w:szCs w:val="24"/>
         </w:rPr>
         <w:br/>
-        <w:t>Administração e Gerenciamento de Banco de Dados</w:t>
-      </w:r>
-      <w:r>
-        <w:rPr>
-          <w:rFonts w:ascii="Times New Roman" w:hAnsi="Times New Roman" w:cs="Times New Roman"/>
-          <w:sz w:val="24"/>
-          <w:szCs w:val="24"/>
-        </w:rPr>
-        <w:br/>
         <w:t>UTFPR</w:t>
       </w:r>
     </w:p>
@@ -259,34 +250,78 @@
     <w:p>
       <w:pPr>
         <w:spacing w:before="40" w:line="276" w:lineRule="auto"/>
-        <w:rPr>
-          <w:rFonts w:ascii="Times New Roman" w:hAnsi="Times New Roman" w:cs="Times New Roman"/>
-        </w:rPr>
-      </w:pPr>
-    </w:p>
-    <w:p>
-      <w:pPr>
-        <w:spacing w:before="40" w:line="276" w:lineRule="auto"/>
-        <w:rPr>
-          <w:rFonts w:ascii="Times New Roman" w:hAnsi="Times New Roman" w:cs="Times New Roman"/>
-        </w:rPr>
-      </w:pPr>
-    </w:p>
-    <w:p>
-      <w:pPr>
-        <w:spacing w:before="40" w:line="276" w:lineRule="auto"/>
-        <w:rPr>
-          <w:rFonts w:ascii="Times New Roman" w:hAnsi="Times New Roman" w:cs="Times New Roman"/>
-        </w:rPr>
-      </w:pPr>
-    </w:p>
-    <w:p>
-      <w:pPr>
-        <w:spacing w:before="40" w:line="276" w:lineRule="auto"/>
-        <w:rPr>
-          <w:rFonts w:ascii="Times New Roman" w:hAnsi="Times New Roman" w:cs="Times New Roman"/>
-        </w:rPr>
-      </w:pPr>
+        <w:jc w:val="right"/>
+        <w:rPr>
+          <w:rFonts w:ascii="Times New Roman" w:hAnsi="Times New Roman" w:cs="Times New Roman"/>
+        </w:rPr>
+      </w:pPr>
+      <w:r>
+        <w:rPr>
+          <w:rFonts w:ascii="Times New Roman" w:hAnsi="Times New Roman" w:cs="Times New Roman"/>
+        </w:rPr>
+        <w:t xml:space="preserve">Alexandre </w:t>
+      </w:r>
+      <w:proofErr w:type="spellStart"/>
+      <w:r>
+        <w:rPr>
+          <w:rFonts w:ascii="Times New Roman" w:hAnsi="Times New Roman" w:cs="Times New Roman"/>
+        </w:rPr>
+        <w:t>Hannisch</w:t>
+      </w:r>
+      <w:proofErr w:type="spellEnd"/>
+    </w:p>
+    <w:p>
+      <w:pPr>
+        <w:spacing w:before="40" w:line="276" w:lineRule="auto"/>
+        <w:jc w:val="right"/>
+        <w:rPr>
+          <w:rFonts w:ascii="Times New Roman" w:hAnsi="Times New Roman" w:cs="Times New Roman"/>
+        </w:rPr>
+      </w:pPr>
+      <w:r>
+        <w:rPr>
+          <w:rFonts w:ascii="Times New Roman" w:hAnsi="Times New Roman" w:cs="Times New Roman"/>
+        </w:rPr>
+        <w:t>Bruno Faustino Amorim</w:t>
+      </w:r>
+    </w:p>
+    <w:p>
+      <w:pPr>
+        <w:spacing w:before="40" w:line="276" w:lineRule="auto"/>
+        <w:jc w:val="right"/>
+        <w:rPr>
+          <w:rFonts w:ascii="Times New Roman" w:hAnsi="Times New Roman" w:cs="Times New Roman"/>
+        </w:rPr>
+      </w:pPr>
+      <w:r>
+        <w:rPr>
+          <w:rFonts w:ascii="Times New Roman" w:hAnsi="Times New Roman" w:cs="Times New Roman"/>
+        </w:rPr>
+        <w:t>Leonardo Garcia</w:t>
+      </w:r>
+    </w:p>
+    <w:p>
+      <w:pPr>
+        <w:spacing w:before="40" w:line="276" w:lineRule="auto"/>
+        <w:jc w:val="right"/>
+        <w:rPr>
+          <w:rFonts w:ascii="Times New Roman" w:hAnsi="Times New Roman" w:cs="Times New Roman"/>
+        </w:rPr>
+      </w:pPr>
+      <w:r>
+        <w:rPr>
+          <w:rFonts w:ascii="Times New Roman" w:hAnsi="Times New Roman" w:cs="Times New Roman"/>
+        </w:rPr>
+        <w:t xml:space="preserve">Nicolas </w:t>
+      </w:r>
+      <w:proofErr w:type="spellStart"/>
+      <w:r>
+        <w:rPr>
+          <w:rFonts w:ascii="Times New Roman" w:hAnsi="Times New Roman" w:cs="Times New Roman"/>
+        </w:rPr>
+        <w:t>Soffi</w:t>
+      </w:r>
+      <w:proofErr w:type="spellEnd"/>
     </w:p>
     <w:p>
       <w:pPr>
@@ -310,46 +345,6 @@
         <w:lastRenderedPageBreak/>
         <w:t>Administração e Gerenciamento de Banco de Dados</w:t>
       </w:r>
-    </w:p>
-    <w:p>
-      <w:pPr>
-        <w:spacing w:before="40" w:line="276" w:lineRule="auto"/>
-        <w:rPr>
-          <w:rFonts w:ascii="Times New Roman" w:hAnsi="Times New Roman" w:cs="Times New Roman"/>
-        </w:rPr>
-      </w:pPr>
-    </w:p>
-    <w:p>
-      <w:pPr>
-        <w:spacing w:before="40" w:line="276" w:lineRule="auto"/>
-        <w:rPr>
-          <w:rFonts w:ascii="Times New Roman" w:hAnsi="Times New Roman" w:cs="Times New Roman"/>
-        </w:rPr>
-      </w:pPr>
-    </w:p>
-    <w:p>
-      <w:pPr>
-        <w:spacing w:before="40" w:line="276" w:lineRule="auto"/>
-        <w:rPr>
-          <w:rFonts w:ascii="Times New Roman" w:hAnsi="Times New Roman" w:cs="Times New Roman"/>
-        </w:rPr>
-      </w:pPr>
-    </w:p>
-    <w:p>
-      <w:pPr>
-        <w:spacing w:before="40" w:line="276" w:lineRule="auto"/>
-        <w:rPr>
-          <w:rFonts w:ascii="Times New Roman" w:hAnsi="Times New Roman" w:cs="Times New Roman"/>
-        </w:rPr>
-      </w:pPr>
-    </w:p>
-    <w:p>
-      <w:pPr>
-        <w:spacing w:before="40" w:line="276" w:lineRule="auto"/>
-        <w:rPr>
-          <w:rFonts w:ascii="Times New Roman" w:hAnsi="Times New Roman" w:cs="Times New Roman"/>
-        </w:rPr>
-      </w:pPr>
     </w:p>
     <w:p>
       <w:pPr>
@@ -490,7 +485,6 @@
         <w:rPr>
           <w:rFonts w:ascii="Times New Roman" w:hAnsi="Times New Roman" w:cs="Times New Roman"/>
         </w:rPr>
-        <w:lastRenderedPageBreak/>
         <w:t xml:space="preserve">Usando a base de dados de Casos de Covid utilizada no módulo do curso, criamos três tabelas. </w:t>
       </w:r>
       <w:proofErr w:type="spellStart"/>
@@ -860,6 +854,7 @@
           <w:rFonts w:ascii="Times New Roman" w:hAnsi="Times New Roman" w:cs="Times New Roman"/>
           <w:noProof/>
         </w:rPr>
+        <w:lastRenderedPageBreak/>
         <w:drawing>
           <wp:inline distT="0" distB="0" distL="0" distR="0" wp14:anchorId="7549B289" wp14:editId="2BA33148">
             <wp:extent cx="5400040" cy="2132965"/>
@@ -1067,7 +1062,6 @@
           <w:rFonts w:ascii="Times New Roman" w:hAnsi="Times New Roman" w:cs="Times New Roman"/>
           <w:noProof/>
         </w:rPr>
-        <w:lastRenderedPageBreak/>
         <w:drawing>
           <wp:inline distT="0" distB="0" distL="0" distR="0" wp14:anchorId="6D6D8F69" wp14:editId="010AB717">
             <wp:extent cx="5400040" cy="2124075"/>
@@ -1118,6 +1112,7 @@
           <w:rFonts w:ascii="Times New Roman" w:hAnsi="Times New Roman" w:cs="Times New Roman"/>
           <w:noProof/>
         </w:rPr>
+        <w:lastRenderedPageBreak/>
         <w:drawing>
           <wp:inline distT="0" distB="0" distL="0" distR="0" wp14:anchorId="02CFA8FA" wp14:editId="56C9D779">
             <wp:extent cx="5400040" cy="2467610"/>
@@ -1284,7 +1279,6 @@
           <w:rFonts w:ascii="Times New Roman" w:hAnsi="Times New Roman" w:cs="Times New Roman"/>
           <w:noProof/>
         </w:rPr>
-        <w:lastRenderedPageBreak/>
         <w:drawing>
           <wp:inline distT="0" distB="0" distL="0" distR="0" wp14:anchorId="3CD1745D" wp14:editId="3EBB1E0C">
             <wp:extent cx="5400040" cy="2947670"/>
@@ -1426,6 +1420,7 @@
           <w:rFonts w:ascii="Times New Roman" w:hAnsi="Times New Roman" w:cs="Times New Roman"/>
           <w:noProof/>
         </w:rPr>
+        <w:lastRenderedPageBreak/>
         <w:drawing>
           <wp:inline distT="0" distB="0" distL="0" distR="0" wp14:anchorId="37A08E1B" wp14:editId="01CD6056">
             <wp:extent cx="5400040" cy="2560955"/>
@@ -1566,7 +1561,6 @@
           <w:rFonts w:ascii="Times New Roman" w:hAnsi="Times New Roman" w:cs="Times New Roman"/>
           <w:noProof/>
         </w:rPr>
-        <w:lastRenderedPageBreak/>
         <w:drawing>
           <wp:inline distT="0" distB="0" distL="0" distR="0" wp14:anchorId="51F669E3" wp14:editId="083C026E">
             <wp:extent cx="5400040" cy="2102485"/>
@@ -1902,7 +1896,6 @@
           <w:rFonts w:ascii="Times New Roman" w:hAnsi="Times New Roman" w:cs="Times New Roman"/>
           <w:noProof/>
         </w:rPr>
-        <w:lastRenderedPageBreak/>
         <w:drawing>
           <wp:inline distT="0" distB="0" distL="0" distR="0" wp14:anchorId="5E9C3CDC" wp14:editId="4FBE2FC3">
             <wp:extent cx="5400040" cy="2557780"/>

</xml_diff>